<commit_message>
add Go part Lab9
</commit_message>
<xml_diff>
--- a/M1Lab9/Звіт.docx
+++ b/M1Lab9/Звіт.docx
@@ -39,8 +39,6 @@
         </w:rPr>
         <w:t xml:space="preserve"> №9</w:t>
       </w:r>
-      <w:bookmarkStart w:id="0" w:name="_GoBack"/>
-      <w:bookmarkEnd w:id="0"/>
     </w:p>
     <w:p>
       <w:pPr>
@@ -55,18 +53,18 @@
     <w:tbl>
       <w:tblPr>
         <w:tblStyle w:val="a3"/>
-        <w:tblW w:w="0" w:type="auto"/>
+        <w:tblW w:w="9985" w:type="dxa"/>
         <w:tblLook w:val="04A0" w:firstRow="1" w:lastRow="0" w:firstColumn="1" w:lastColumn="0" w:noHBand="0" w:noVBand="1"/>
       </w:tblPr>
       <w:tblGrid>
-        <w:gridCol w:w="2515"/>
-        <w:gridCol w:w="4680"/>
-        <w:gridCol w:w="2433"/>
+        <w:gridCol w:w="2444"/>
+        <w:gridCol w:w="5021"/>
+        <w:gridCol w:w="2520"/>
       </w:tblGrid>
       <w:tr>
         <w:tc>
           <w:tcPr>
-            <w:tcW w:w="2515" w:type="dxa"/>
+            <w:tcW w:w="2444" w:type="dxa"/>
           </w:tcPr>
           <w:p>
             <w:pPr>
@@ -93,7 +91,7 @@
         </w:tc>
         <w:tc>
           <w:tcPr>
-            <w:tcW w:w="4680" w:type="dxa"/>
+            <w:tcW w:w="5021" w:type="dxa"/>
           </w:tcPr>
           <w:p>
             <w:pPr>
@@ -142,7 +140,7 @@
         </w:tc>
         <w:tc>
           <w:tcPr>
-            <w:tcW w:w="2433" w:type="dxa"/>
+            <w:tcW w:w="2520" w:type="dxa"/>
           </w:tcPr>
           <w:p>
             <w:pPr>
@@ -171,7 +169,7 @@
       <w:tr>
         <w:tc>
           <w:tcPr>
-            <w:tcW w:w="2515" w:type="dxa"/>
+            <w:tcW w:w="2444" w:type="dxa"/>
           </w:tcPr>
           <w:p>
             <w:pPr>
@@ -200,7 +198,7 @@
         </w:tc>
         <w:tc>
           <w:tcPr>
-            <w:tcW w:w="4680" w:type="dxa"/>
+            <w:tcW w:w="5021" w:type="dxa"/>
           </w:tcPr>
           <w:p>
             <w:pPr>
@@ -228,7 +226,7 @@
         </w:tc>
         <w:tc>
           <w:tcPr>
-            <w:tcW w:w="2433" w:type="dxa"/>
+            <w:tcW w:w="2520" w:type="dxa"/>
           </w:tcPr>
           <w:p>
             <w:pPr>
@@ -257,99 +255,158 @@
       <w:tr>
         <w:tc>
           <w:tcPr>
-            <w:tcW w:w="2515" w:type="dxa"/>
-          </w:tcPr>
-          <w:p>
-            <w:pPr>
-              <w:pStyle w:val="a4"/>
-              <w:tabs>
-                <w:tab w:val="left" w:pos="8010"/>
-              </w:tabs>
-              <w:rPr>
-                <w:rFonts w:asciiTheme="minorHAnsi" w:hAnsiTheme="minorHAnsi" w:cstheme="minorHAnsi"/>
-                <w:sz w:val="36"/>
-                <w:szCs w:val="36"/>
-              </w:rPr>
-            </w:pPr>
-          </w:p>
-        </w:tc>
-        <w:tc>
-          <w:tcPr>
-            <w:tcW w:w="4680" w:type="dxa"/>
-          </w:tcPr>
-          <w:p>
-            <w:pPr>
-              <w:pStyle w:val="a4"/>
-              <w:tabs>
-                <w:tab w:val="left" w:pos="8010"/>
-              </w:tabs>
-              <w:rPr>
-                <w:rFonts w:asciiTheme="minorHAnsi" w:hAnsiTheme="minorHAnsi" w:cstheme="minorHAnsi"/>
-                <w:sz w:val="36"/>
-                <w:szCs w:val="36"/>
-              </w:rPr>
-            </w:pPr>
-          </w:p>
-        </w:tc>
-        <w:tc>
-          <w:tcPr>
-            <w:tcW w:w="2433" w:type="dxa"/>
-          </w:tcPr>
-          <w:p>
-            <w:pPr>
-              <w:pStyle w:val="a4"/>
-              <w:tabs>
-                <w:tab w:val="left" w:pos="8010"/>
-              </w:tabs>
-              <w:rPr>
-                <w:rFonts w:asciiTheme="minorHAnsi" w:hAnsiTheme="minorHAnsi" w:cstheme="minorHAnsi"/>
-                <w:sz w:val="36"/>
-                <w:szCs w:val="36"/>
-              </w:rPr>
-            </w:pPr>
+            <w:tcW w:w="2444" w:type="dxa"/>
+          </w:tcPr>
+          <w:p>
+            <w:pPr>
+              <w:pStyle w:val="a4"/>
+              <w:tabs>
+                <w:tab w:val="left" w:pos="8010"/>
+              </w:tabs>
+              <w:jc w:val="center"/>
+              <w:rPr>
+                <w:rFonts w:asciiTheme="minorHAnsi" w:hAnsiTheme="minorHAnsi" w:cstheme="minorHAnsi"/>
+                <w:sz w:val="36"/>
+                <w:szCs w:val="36"/>
+                <w:lang w:val="en-US"/>
+              </w:rPr>
+            </w:pPr>
+            <w:r>
+              <w:rPr>
+                <w:rFonts w:asciiTheme="minorHAnsi" w:hAnsiTheme="minorHAnsi" w:cstheme="minorHAnsi"/>
+                <w:sz w:val="36"/>
+                <w:szCs w:val="36"/>
+                <w:lang w:val="en-US"/>
+              </w:rPr>
+              <w:t>Go</w:t>
+            </w:r>
+          </w:p>
+        </w:tc>
+        <w:tc>
+          <w:tcPr>
+            <w:tcW w:w="5021" w:type="dxa"/>
+          </w:tcPr>
+          <w:p>
+            <w:pPr>
+              <w:ind w:right="-110"/>
+              <w:rPr>
+                <w:sz w:val="36"/>
+              </w:rPr>
+            </w:pPr>
+            <w:proofErr w:type="spellStart"/>
+            <w:r>
+              <w:rPr>
+                <w:sz w:val="36"/>
+              </w:rPr>
+              <w:t>Mul</w:t>
+            </w:r>
+            <w:r>
+              <w:rPr>
+                <w:sz w:val="36"/>
+              </w:rPr>
+              <w:t>ti-Core</w:t>
+            </w:r>
+            <w:proofErr w:type="spellEnd"/>
+            <w:r>
+              <w:rPr>
+                <w:sz w:val="36"/>
+              </w:rPr>
+              <w:t xml:space="preserve"> </w:t>
+            </w:r>
+            <w:proofErr w:type="spellStart"/>
+            <w:r>
+              <w:rPr>
+                <w:sz w:val="36"/>
+              </w:rPr>
+              <w:t>Parallel</w:t>
+            </w:r>
+            <w:proofErr w:type="spellEnd"/>
+            <w:r>
+              <w:rPr>
+                <w:sz w:val="36"/>
+              </w:rPr>
+              <w:t xml:space="preserve"> </w:t>
+            </w:r>
+            <w:proofErr w:type="spellStart"/>
+            <w:r>
+              <w:rPr>
+                <w:sz w:val="36"/>
+              </w:rPr>
+              <w:t>Programming</w:t>
+            </w:r>
+            <w:proofErr w:type="spellEnd"/>
+          </w:p>
+        </w:tc>
+        <w:tc>
+          <w:tcPr>
+            <w:tcW w:w="2520" w:type="dxa"/>
+          </w:tcPr>
+          <w:p>
+            <w:pPr>
+              <w:pStyle w:val="a4"/>
+              <w:tabs>
+                <w:tab w:val="left" w:pos="8010"/>
+              </w:tabs>
+              <w:jc w:val="center"/>
+              <w:rPr>
+                <w:rFonts w:asciiTheme="minorHAnsi" w:hAnsiTheme="minorHAnsi" w:cstheme="minorHAnsi"/>
+                <w:sz w:val="36"/>
+                <w:szCs w:val="36"/>
+              </w:rPr>
+            </w:pPr>
+            <w:r>
+              <w:rPr>
+                <w:rFonts w:asciiTheme="minorHAnsi" w:hAnsiTheme="minorHAnsi" w:cstheme="minorHAnsi"/>
+                <w:sz w:val="36"/>
+                <w:szCs w:val="36"/>
+              </w:rPr>
+              <w:t>76210</w:t>
+            </w:r>
+            <w:bookmarkStart w:id="0" w:name="_GoBack"/>
+            <w:bookmarkEnd w:id="0"/>
           </w:p>
         </w:tc>
       </w:tr>
       <w:tr>
         <w:tc>
           <w:tcPr>
-            <w:tcW w:w="2515" w:type="dxa"/>
-          </w:tcPr>
-          <w:p>
-            <w:pPr>
-              <w:pStyle w:val="a4"/>
-              <w:tabs>
-                <w:tab w:val="left" w:pos="8010"/>
-              </w:tabs>
-              <w:rPr>
-                <w:rFonts w:asciiTheme="minorHAnsi" w:hAnsiTheme="minorHAnsi" w:cstheme="minorHAnsi"/>
-                <w:sz w:val="36"/>
-                <w:szCs w:val="36"/>
-              </w:rPr>
-            </w:pPr>
-          </w:p>
-        </w:tc>
-        <w:tc>
-          <w:tcPr>
-            <w:tcW w:w="4680" w:type="dxa"/>
-          </w:tcPr>
-          <w:p>
-            <w:pPr>
-              <w:pStyle w:val="a4"/>
-              <w:tabs>
-                <w:tab w:val="left" w:pos="8010"/>
-              </w:tabs>
-              <w:rPr>
-                <w:rFonts w:asciiTheme="minorHAnsi" w:hAnsiTheme="minorHAnsi" w:cstheme="minorHAnsi"/>
-                <w:sz w:val="36"/>
-                <w:szCs w:val="36"/>
-              </w:rPr>
-            </w:pPr>
-          </w:p>
-        </w:tc>
-        <w:tc>
-          <w:tcPr>
-            <w:tcW w:w="2433" w:type="dxa"/>
+            <w:tcW w:w="2444" w:type="dxa"/>
+          </w:tcPr>
+          <w:p>
+            <w:pPr>
+              <w:pStyle w:val="a4"/>
+              <w:tabs>
+                <w:tab w:val="left" w:pos="8010"/>
+              </w:tabs>
+              <w:rPr>
+                <w:rFonts w:asciiTheme="minorHAnsi" w:hAnsiTheme="minorHAnsi" w:cstheme="minorHAnsi"/>
+                <w:sz w:val="36"/>
+                <w:szCs w:val="36"/>
+              </w:rPr>
+            </w:pPr>
+          </w:p>
+        </w:tc>
+        <w:tc>
+          <w:tcPr>
+            <w:tcW w:w="5021" w:type="dxa"/>
+          </w:tcPr>
+          <w:p>
+            <w:pPr>
+              <w:pStyle w:val="a4"/>
+              <w:tabs>
+                <w:tab w:val="left" w:pos="8010"/>
+              </w:tabs>
+              <w:rPr>
+                <w:rFonts w:asciiTheme="minorHAnsi" w:hAnsiTheme="minorHAnsi" w:cstheme="minorHAnsi"/>
+                <w:sz w:val="36"/>
+                <w:szCs w:val="36"/>
+              </w:rPr>
+            </w:pPr>
+          </w:p>
+        </w:tc>
+        <w:tc>
+          <w:tcPr>
+            <w:tcW w:w="2520" w:type="dxa"/>
           </w:tcPr>
           <w:p>
             <w:pPr>
@@ -369,43 +426,43 @@
       <w:tr>
         <w:tc>
           <w:tcPr>
-            <w:tcW w:w="2515" w:type="dxa"/>
-          </w:tcPr>
-          <w:p>
-            <w:pPr>
-              <w:pStyle w:val="a4"/>
-              <w:tabs>
-                <w:tab w:val="left" w:pos="8010"/>
-              </w:tabs>
-              <w:rPr>
-                <w:rFonts w:asciiTheme="minorHAnsi" w:hAnsiTheme="minorHAnsi" w:cstheme="minorHAnsi"/>
-                <w:sz w:val="36"/>
-                <w:szCs w:val="36"/>
-              </w:rPr>
-            </w:pPr>
-          </w:p>
-        </w:tc>
-        <w:tc>
-          <w:tcPr>
-            <w:tcW w:w="4680" w:type="dxa"/>
-          </w:tcPr>
-          <w:p>
-            <w:pPr>
-              <w:pStyle w:val="a4"/>
-              <w:tabs>
-                <w:tab w:val="left" w:pos="8010"/>
-              </w:tabs>
-              <w:rPr>
-                <w:rFonts w:asciiTheme="minorHAnsi" w:hAnsiTheme="minorHAnsi" w:cstheme="minorHAnsi"/>
-                <w:sz w:val="36"/>
-                <w:szCs w:val="36"/>
-              </w:rPr>
-            </w:pPr>
-          </w:p>
-        </w:tc>
-        <w:tc>
-          <w:tcPr>
-            <w:tcW w:w="2433" w:type="dxa"/>
+            <w:tcW w:w="2444" w:type="dxa"/>
+          </w:tcPr>
+          <w:p>
+            <w:pPr>
+              <w:pStyle w:val="a4"/>
+              <w:tabs>
+                <w:tab w:val="left" w:pos="8010"/>
+              </w:tabs>
+              <w:rPr>
+                <w:rFonts w:asciiTheme="minorHAnsi" w:hAnsiTheme="minorHAnsi" w:cstheme="minorHAnsi"/>
+                <w:sz w:val="36"/>
+                <w:szCs w:val="36"/>
+              </w:rPr>
+            </w:pPr>
+          </w:p>
+        </w:tc>
+        <w:tc>
+          <w:tcPr>
+            <w:tcW w:w="5021" w:type="dxa"/>
+          </w:tcPr>
+          <w:p>
+            <w:pPr>
+              <w:pStyle w:val="a4"/>
+              <w:tabs>
+                <w:tab w:val="left" w:pos="8010"/>
+              </w:tabs>
+              <w:rPr>
+                <w:rFonts w:asciiTheme="minorHAnsi" w:hAnsiTheme="minorHAnsi" w:cstheme="minorHAnsi"/>
+                <w:sz w:val="36"/>
+                <w:szCs w:val="36"/>
+              </w:rPr>
+            </w:pPr>
+          </w:p>
+        </w:tc>
+        <w:tc>
+          <w:tcPr>
+            <w:tcW w:w="2520" w:type="dxa"/>
           </w:tcPr>
           <w:p>
             <w:pPr>
@@ -425,43 +482,43 @@
       <w:tr>
         <w:tc>
           <w:tcPr>
-            <w:tcW w:w="2515" w:type="dxa"/>
-          </w:tcPr>
-          <w:p>
-            <w:pPr>
-              <w:pStyle w:val="a4"/>
-              <w:tabs>
-                <w:tab w:val="left" w:pos="8010"/>
-              </w:tabs>
-              <w:rPr>
-                <w:rFonts w:asciiTheme="minorHAnsi" w:hAnsiTheme="minorHAnsi" w:cstheme="minorHAnsi"/>
-                <w:sz w:val="36"/>
-                <w:szCs w:val="36"/>
-              </w:rPr>
-            </w:pPr>
-          </w:p>
-        </w:tc>
-        <w:tc>
-          <w:tcPr>
-            <w:tcW w:w="4680" w:type="dxa"/>
-          </w:tcPr>
-          <w:p>
-            <w:pPr>
-              <w:pStyle w:val="a4"/>
-              <w:tabs>
-                <w:tab w:val="left" w:pos="8010"/>
-              </w:tabs>
-              <w:rPr>
-                <w:rFonts w:asciiTheme="minorHAnsi" w:hAnsiTheme="minorHAnsi" w:cstheme="minorHAnsi"/>
-                <w:sz w:val="36"/>
-                <w:szCs w:val="36"/>
-              </w:rPr>
-            </w:pPr>
-          </w:p>
-        </w:tc>
-        <w:tc>
-          <w:tcPr>
-            <w:tcW w:w="2433" w:type="dxa"/>
+            <w:tcW w:w="2444" w:type="dxa"/>
+          </w:tcPr>
+          <w:p>
+            <w:pPr>
+              <w:pStyle w:val="a4"/>
+              <w:tabs>
+                <w:tab w:val="left" w:pos="8010"/>
+              </w:tabs>
+              <w:rPr>
+                <w:rFonts w:asciiTheme="minorHAnsi" w:hAnsiTheme="minorHAnsi" w:cstheme="minorHAnsi"/>
+                <w:sz w:val="36"/>
+                <w:szCs w:val="36"/>
+              </w:rPr>
+            </w:pPr>
+          </w:p>
+        </w:tc>
+        <w:tc>
+          <w:tcPr>
+            <w:tcW w:w="5021" w:type="dxa"/>
+          </w:tcPr>
+          <w:p>
+            <w:pPr>
+              <w:pStyle w:val="a4"/>
+              <w:tabs>
+                <w:tab w:val="left" w:pos="8010"/>
+              </w:tabs>
+              <w:rPr>
+                <w:rFonts w:asciiTheme="minorHAnsi" w:hAnsiTheme="minorHAnsi" w:cstheme="minorHAnsi"/>
+                <w:sz w:val="36"/>
+                <w:szCs w:val="36"/>
+              </w:rPr>
+            </w:pPr>
+          </w:p>
+        </w:tc>
+        <w:tc>
+          <w:tcPr>
+            <w:tcW w:w="2520" w:type="dxa"/>
           </w:tcPr>
           <w:p>
             <w:pPr>
@@ -481,43 +538,43 @@
       <w:tr>
         <w:tc>
           <w:tcPr>
-            <w:tcW w:w="2515" w:type="dxa"/>
-          </w:tcPr>
-          <w:p>
-            <w:pPr>
-              <w:pStyle w:val="a4"/>
-              <w:tabs>
-                <w:tab w:val="left" w:pos="8010"/>
-              </w:tabs>
-              <w:rPr>
-                <w:rFonts w:asciiTheme="minorHAnsi" w:hAnsiTheme="minorHAnsi" w:cstheme="minorHAnsi"/>
-                <w:sz w:val="36"/>
-                <w:szCs w:val="36"/>
-              </w:rPr>
-            </w:pPr>
-          </w:p>
-        </w:tc>
-        <w:tc>
-          <w:tcPr>
-            <w:tcW w:w="4680" w:type="dxa"/>
-          </w:tcPr>
-          <w:p>
-            <w:pPr>
-              <w:pStyle w:val="a4"/>
-              <w:tabs>
-                <w:tab w:val="left" w:pos="8010"/>
-              </w:tabs>
-              <w:rPr>
-                <w:rFonts w:asciiTheme="minorHAnsi" w:hAnsiTheme="minorHAnsi" w:cstheme="minorHAnsi"/>
-                <w:sz w:val="36"/>
-                <w:szCs w:val="36"/>
-              </w:rPr>
-            </w:pPr>
-          </w:p>
-        </w:tc>
-        <w:tc>
-          <w:tcPr>
-            <w:tcW w:w="2433" w:type="dxa"/>
+            <w:tcW w:w="2444" w:type="dxa"/>
+          </w:tcPr>
+          <w:p>
+            <w:pPr>
+              <w:pStyle w:val="a4"/>
+              <w:tabs>
+                <w:tab w:val="left" w:pos="8010"/>
+              </w:tabs>
+              <w:rPr>
+                <w:rFonts w:asciiTheme="minorHAnsi" w:hAnsiTheme="minorHAnsi" w:cstheme="minorHAnsi"/>
+                <w:sz w:val="36"/>
+                <w:szCs w:val="36"/>
+              </w:rPr>
+            </w:pPr>
+          </w:p>
+        </w:tc>
+        <w:tc>
+          <w:tcPr>
+            <w:tcW w:w="5021" w:type="dxa"/>
+          </w:tcPr>
+          <w:p>
+            <w:pPr>
+              <w:pStyle w:val="a4"/>
+              <w:tabs>
+                <w:tab w:val="left" w:pos="8010"/>
+              </w:tabs>
+              <w:rPr>
+                <w:rFonts w:asciiTheme="minorHAnsi" w:hAnsiTheme="minorHAnsi" w:cstheme="minorHAnsi"/>
+                <w:sz w:val="36"/>
+                <w:szCs w:val="36"/>
+              </w:rPr>
+            </w:pPr>
+          </w:p>
+        </w:tc>
+        <w:tc>
+          <w:tcPr>
+            <w:tcW w:w="2520" w:type="dxa"/>
           </w:tcPr>
           <w:p>
             <w:pPr>
@@ -537,43 +594,43 @@
       <w:tr>
         <w:tc>
           <w:tcPr>
-            <w:tcW w:w="2515" w:type="dxa"/>
-          </w:tcPr>
-          <w:p>
-            <w:pPr>
-              <w:pStyle w:val="a4"/>
-              <w:tabs>
-                <w:tab w:val="left" w:pos="8010"/>
-              </w:tabs>
-              <w:rPr>
-                <w:rFonts w:asciiTheme="minorHAnsi" w:hAnsiTheme="minorHAnsi" w:cstheme="minorHAnsi"/>
-                <w:sz w:val="36"/>
-                <w:szCs w:val="36"/>
-              </w:rPr>
-            </w:pPr>
-          </w:p>
-        </w:tc>
-        <w:tc>
-          <w:tcPr>
-            <w:tcW w:w="4680" w:type="dxa"/>
-          </w:tcPr>
-          <w:p>
-            <w:pPr>
-              <w:pStyle w:val="a4"/>
-              <w:tabs>
-                <w:tab w:val="left" w:pos="8010"/>
-              </w:tabs>
-              <w:rPr>
-                <w:rFonts w:asciiTheme="minorHAnsi" w:hAnsiTheme="minorHAnsi" w:cstheme="minorHAnsi"/>
-                <w:sz w:val="36"/>
-                <w:szCs w:val="36"/>
-              </w:rPr>
-            </w:pPr>
-          </w:p>
-        </w:tc>
-        <w:tc>
-          <w:tcPr>
-            <w:tcW w:w="2433" w:type="dxa"/>
+            <w:tcW w:w="2444" w:type="dxa"/>
+          </w:tcPr>
+          <w:p>
+            <w:pPr>
+              <w:pStyle w:val="a4"/>
+              <w:tabs>
+                <w:tab w:val="left" w:pos="8010"/>
+              </w:tabs>
+              <w:rPr>
+                <w:rFonts w:asciiTheme="minorHAnsi" w:hAnsiTheme="minorHAnsi" w:cstheme="minorHAnsi"/>
+                <w:sz w:val="36"/>
+                <w:szCs w:val="36"/>
+              </w:rPr>
+            </w:pPr>
+          </w:p>
+        </w:tc>
+        <w:tc>
+          <w:tcPr>
+            <w:tcW w:w="5021" w:type="dxa"/>
+          </w:tcPr>
+          <w:p>
+            <w:pPr>
+              <w:pStyle w:val="a4"/>
+              <w:tabs>
+                <w:tab w:val="left" w:pos="8010"/>
+              </w:tabs>
+              <w:rPr>
+                <w:rFonts w:asciiTheme="minorHAnsi" w:hAnsiTheme="minorHAnsi" w:cstheme="minorHAnsi"/>
+                <w:sz w:val="36"/>
+                <w:szCs w:val="36"/>
+              </w:rPr>
+            </w:pPr>
+          </w:p>
+        </w:tc>
+        <w:tc>
+          <w:tcPr>
+            <w:tcW w:w="2520" w:type="dxa"/>
           </w:tcPr>
           <w:p>
             <w:pPr>

</xml_diff>

<commit_message>
add part with #pragma omp parallel for
</commit_message>
<xml_diff>
--- a/M1Lab9/Звіт.docx
+++ b/M1Lab9/Звіт.docx
@@ -352,6 +352,7 @@
                 <w:rFonts w:asciiTheme="minorHAnsi" w:hAnsiTheme="minorHAnsi" w:cstheme="minorHAnsi"/>
                 <w:sz w:val="36"/>
                 <w:szCs w:val="36"/>
+                <w:lang w:val="en-US"/>
               </w:rPr>
             </w:pPr>
             <w:r>
@@ -362,270 +363,288 @@
               </w:rPr>
               <w:t>76210</w:t>
             </w:r>
+          </w:p>
+        </w:tc>
+      </w:tr>
+      <w:tr>
+        <w:tc>
+          <w:tcPr>
+            <w:tcW w:w="2444" w:type="dxa"/>
+          </w:tcPr>
+          <w:p>
+            <w:pPr>
+              <w:pStyle w:val="a4"/>
+              <w:tabs>
+                <w:tab w:val="left" w:pos="8010"/>
+              </w:tabs>
+              <w:jc w:val="center"/>
+              <w:rPr>
+                <w:rFonts w:asciiTheme="minorHAnsi" w:hAnsiTheme="minorHAnsi" w:cstheme="minorHAnsi"/>
+                <w:sz w:val="36"/>
+                <w:szCs w:val="36"/>
+                <w:lang w:val="en-US"/>
+              </w:rPr>
+            </w:pPr>
+            <w:r>
+              <w:rPr>
+                <w:rFonts w:asciiTheme="minorHAnsi" w:hAnsiTheme="minorHAnsi" w:cstheme="minorHAnsi"/>
+                <w:sz w:val="36"/>
+                <w:szCs w:val="36"/>
+                <w:lang w:val="en-US"/>
+              </w:rPr>
+              <w:t>C++</w:t>
+            </w:r>
+          </w:p>
+        </w:tc>
+        <w:tc>
+          <w:tcPr>
+            <w:tcW w:w="5021" w:type="dxa"/>
+          </w:tcPr>
+          <w:p>
+            <w:proofErr w:type="spellStart"/>
+            <w:r>
+              <w:rPr>
+                <w:sz w:val="36"/>
+              </w:rPr>
+              <w:t>Intel</w:t>
+            </w:r>
+            <w:proofErr w:type="spellEnd"/>
+            <w:r>
+              <w:rPr>
+                <w:sz w:val="36"/>
+              </w:rPr>
+              <w:t xml:space="preserve"> </w:t>
+            </w:r>
+            <w:proofErr w:type="spellStart"/>
+            <w:r>
+              <w:rPr>
+                <w:sz w:val="36"/>
+              </w:rPr>
+              <w:t>Threading</w:t>
+            </w:r>
+            <w:proofErr w:type="spellEnd"/>
+            <w:r>
+              <w:rPr>
+                <w:sz w:val="36"/>
+              </w:rPr>
+              <w:t xml:space="preserve"> </w:t>
+            </w:r>
+            <w:proofErr w:type="spellStart"/>
+            <w:r>
+              <w:rPr>
+                <w:sz w:val="36"/>
+              </w:rPr>
+              <w:t>Building</w:t>
+            </w:r>
+            <w:proofErr w:type="spellEnd"/>
+            <w:r>
+              <w:rPr>
+                <w:sz w:val="36"/>
+              </w:rPr>
+              <w:t xml:space="preserve"> </w:t>
+            </w:r>
+            <w:proofErr w:type="spellStart"/>
+            <w:r>
+              <w:rPr>
+                <w:sz w:val="36"/>
+              </w:rPr>
+              <w:t>Blocks</w:t>
+            </w:r>
+            <w:proofErr w:type="spellEnd"/>
+            <w:r>
+              <w:rPr>
+                <w:sz w:val="36"/>
+              </w:rPr>
+              <w:t xml:space="preserve"> </w:t>
+            </w:r>
+          </w:p>
+        </w:tc>
+        <w:tc>
+          <w:tcPr>
+            <w:tcW w:w="2520" w:type="dxa"/>
+          </w:tcPr>
+          <w:p>
+            <w:pPr>
+              <w:pStyle w:val="a4"/>
+              <w:tabs>
+                <w:tab w:val="left" w:pos="8010"/>
+              </w:tabs>
+              <w:rPr>
+                <w:rFonts w:asciiTheme="minorHAnsi" w:hAnsiTheme="minorHAnsi" w:cstheme="minorHAnsi"/>
+                <w:sz w:val="36"/>
+                <w:szCs w:val="36"/>
+              </w:rPr>
+            </w:pPr>
+          </w:p>
+        </w:tc>
+      </w:tr>
+      <w:tr>
+        <w:tc>
+          <w:tcPr>
+            <w:tcW w:w="2444" w:type="dxa"/>
+          </w:tcPr>
+          <w:p>
+            <w:pPr>
+              <w:pStyle w:val="a4"/>
+              <w:tabs>
+                <w:tab w:val="left" w:pos="8010"/>
+              </w:tabs>
+              <w:jc w:val="center"/>
+              <w:rPr>
+                <w:rFonts w:asciiTheme="minorHAnsi" w:hAnsiTheme="minorHAnsi" w:cstheme="minorHAnsi"/>
+                <w:sz w:val="36"/>
+                <w:szCs w:val="36"/>
+                <w:lang w:val="en-US"/>
+              </w:rPr>
+            </w:pPr>
+            <w:r>
+              <w:rPr>
+                <w:rFonts w:asciiTheme="minorHAnsi" w:hAnsiTheme="minorHAnsi" w:cstheme="minorHAnsi"/>
+                <w:sz w:val="36"/>
+                <w:szCs w:val="36"/>
+                <w:lang w:val="en-US"/>
+              </w:rPr>
+              <w:t>C++</w:t>
+            </w:r>
+          </w:p>
+        </w:tc>
+        <w:tc>
+          <w:tcPr>
+            <w:tcW w:w="5021" w:type="dxa"/>
+          </w:tcPr>
+          <w:p>
+            <w:r>
+              <w:rPr>
+                <w:sz w:val="36"/>
+              </w:rPr>
+              <w:t>#</w:t>
+            </w:r>
+            <w:proofErr w:type="spellStart"/>
+            <w:r>
+              <w:rPr>
+                <w:sz w:val="36"/>
+              </w:rPr>
+              <w:t>pragma</w:t>
+            </w:r>
+            <w:proofErr w:type="spellEnd"/>
+            <w:r>
+              <w:rPr>
+                <w:sz w:val="36"/>
+              </w:rPr>
+              <w:t xml:space="preserve"> </w:t>
+            </w:r>
+            <w:proofErr w:type="spellStart"/>
+            <w:r>
+              <w:rPr>
+                <w:sz w:val="36"/>
+              </w:rPr>
+              <w:t>omp</w:t>
+            </w:r>
+            <w:proofErr w:type="spellEnd"/>
+            <w:r>
+              <w:rPr>
+                <w:sz w:val="36"/>
+              </w:rPr>
+              <w:t xml:space="preserve"> </w:t>
+            </w:r>
+            <w:proofErr w:type="spellStart"/>
+            <w:r>
+              <w:rPr>
+                <w:sz w:val="36"/>
+              </w:rPr>
+              <w:t>parallel</w:t>
+            </w:r>
+            <w:proofErr w:type="spellEnd"/>
+            <w:r>
+              <w:rPr>
+                <w:sz w:val="36"/>
+              </w:rPr>
+              <w:t xml:space="preserve"> </w:t>
+            </w:r>
+            <w:proofErr w:type="spellStart"/>
+            <w:r>
+              <w:rPr>
+                <w:sz w:val="36"/>
+              </w:rPr>
+              <w:t>for</w:t>
+            </w:r>
+            <w:proofErr w:type="spellEnd"/>
+          </w:p>
+        </w:tc>
+        <w:tc>
+          <w:tcPr>
+            <w:tcW w:w="2520" w:type="dxa"/>
+          </w:tcPr>
+          <w:p>
+            <w:pPr>
+              <w:pStyle w:val="a4"/>
+              <w:tabs>
+                <w:tab w:val="left" w:pos="8010"/>
+              </w:tabs>
+              <w:jc w:val="center"/>
+              <w:rPr>
+                <w:rFonts w:asciiTheme="minorHAnsi" w:hAnsiTheme="minorHAnsi" w:cstheme="minorHAnsi"/>
+                <w:sz w:val="36"/>
+                <w:szCs w:val="36"/>
+              </w:rPr>
+            </w:pPr>
+            <w:r>
+              <w:rPr>
+                <w:rFonts w:asciiTheme="minorHAnsi" w:hAnsiTheme="minorHAnsi" w:cstheme="minorHAnsi"/>
+                <w:sz w:val="36"/>
+                <w:szCs w:val="36"/>
+              </w:rPr>
+              <w:t>158460</w:t>
+            </w:r>
+          </w:p>
+        </w:tc>
+      </w:tr>
+      <w:tr>
+        <w:tc>
+          <w:tcPr>
+            <w:tcW w:w="2444" w:type="dxa"/>
+          </w:tcPr>
+          <w:p>
+            <w:pPr>
+              <w:pStyle w:val="a4"/>
+              <w:tabs>
+                <w:tab w:val="left" w:pos="8010"/>
+              </w:tabs>
+              <w:jc w:val="center"/>
+              <w:rPr>
+                <w:rFonts w:asciiTheme="minorHAnsi" w:hAnsiTheme="minorHAnsi" w:cstheme="minorHAnsi"/>
+                <w:sz w:val="36"/>
+                <w:szCs w:val="36"/>
+              </w:rPr>
+            </w:pPr>
+            <w:r>
+              <w:rPr>
+                <w:rFonts w:asciiTheme="minorHAnsi" w:hAnsiTheme="minorHAnsi" w:cstheme="minorHAnsi"/>
+                <w:sz w:val="36"/>
+                <w:szCs w:val="36"/>
+              </w:rPr>
+              <w:t>C#</w:t>
+            </w:r>
+          </w:p>
+        </w:tc>
+        <w:tc>
+          <w:tcPr>
+            <w:tcW w:w="5021" w:type="dxa"/>
+          </w:tcPr>
+          <w:p>
+            <w:pPr>
+              <w:pStyle w:val="a4"/>
+              <w:tabs>
+                <w:tab w:val="left" w:pos="8010"/>
+              </w:tabs>
+              <w:rPr>
+                <w:rFonts w:asciiTheme="minorHAnsi" w:hAnsiTheme="minorHAnsi" w:cstheme="minorHAnsi"/>
+                <w:sz w:val="36"/>
+                <w:szCs w:val="36"/>
+              </w:rPr>
+            </w:pPr>
             <w:bookmarkStart w:id="0" w:name="_GoBack"/>
             <w:bookmarkEnd w:id="0"/>
-          </w:p>
-        </w:tc>
-      </w:tr>
-      <w:tr>
-        <w:tc>
-          <w:tcPr>
-            <w:tcW w:w="2444" w:type="dxa"/>
-          </w:tcPr>
-          <w:p>
-            <w:pPr>
-              <w:pStyle w:val="a4"/>
-              <w:tabs>
-                <w:tab w:val="left" w:pos="8010"/>
-              </w:tabs>
-              <w:rPr>
-                <w:rFonts w:asciiTheme="minorHAnsi" w:hAnsiTheme="minorHAnsi" w:cstheme="minorHAnsi"/>
-                <w:sz w:val="36"/>
-                <w:szCs w:val="36"/>
-              </w:rPr>
-            </w:pPr>
-          </w:p>
-        </w:tc>
-        <w:tc>
-          <w:tcPr>
-            <w:tcW w:w="5021" w:type="dxa"/>
-          </w:tcPr>
-          <w:p>
-            <w:pPr>
-              <w:pStyle w:val="a4"/>
-              <w:tabs>
-                <w:tab w:val="left" w:pos="8010"/>
-              </w:tabs>
-              <w:rPr>
-                <w:rFonts w:asciiTheme="minorHAnsi" w:hAnsiTheme="minorHAnsi" w:cstheme="minorHAnsi"/>
-                <w:sz w:val="36"/>
-                <w:szCs w:val="36"/>
-              </w:rPr>
-            </w:pPr>
-          </w:p>
-        </w:tc>
-        <w:tc>
-          <w:tcPr>
-            <w:tcW w:w="2520" w:type="dxa"/>
-          </w:tcPr>
-          <w:p>
-            <w:pPr>
-              <w:pStyle w:val="a4"/>
-              <w:tabs>
-                <w:tab w:val="left" w:pos="8010"/>
-              </w:tabs>
-              <w:rPr>
-                <w:rFonts w:asciiTheme="minorHAnsi" w:hAnsiTheme="minorHAnsi" w:cstheme="minorHAnsi"/>
-                <w:sz w:val="36"/>
-                <w:szCs w:val="36"/>
-              </w:rPr>
-            </w:pPr>
-          </w:p>
-        </w:tc>
-      </w:tr>
-      <w:tr>
-        <w:tc>
-          <w:tcPr>
-            <w:tcW w:w="2444" w:type="dxa"/>
-          </w:tcPr>
-          <w:p>
-            <w:pPr>
-              <w:pStyle w:val="a4"/>
-              <w:tabs>
-                <w:tab w:val="left" w:pos="8010"/>
-              </w:tabs>
-              <w:rPr>
-                <w:rFonts w:asciiTheme="minorHAnsi" w:hAnsiTheme="minorHAnsi" w:cstheme="minorHAnsi"/>
-                <w:sz w:val="36"/>
-                <w:szCs w:val="36"/>
-              </w:rPr>
-            </w:pPr>
-          </w:p>
-        </w:tc>
-        <w:tc>
-          <w:tcPr>
-            <w:tcW w:w="5021" w:type="dxa"/>
-          </w:tcPr>
-          <w:p>
-            <w:pPr>
-              <w:pStyle w:val="a4"/>
-              <w:tabs>
-                <w:tab w:val="left" w:pos="8010"/>
-              </w:tabs>
-              <w:rPr>
-                <w:rFonts w:asciiTheme="minorHAnsi" w:hAnsiTheme="minorHAnsi" w:cstheme="minorHAnsi"/>
-                <w:sz w:val="36"/>
-                <w:szCs w:val="36"/>
-              </w:rPr>
-            </w:pPr>
-          </w:p>
-        </w:tc>
-        <w:tc>
-          <w:tcPr>
-            <w:tcW w:w="2520" w:type="dxa"/>
-          </w:tcPr>
-          <w:p>
-            <w:pPr>
-              <w:pStyle w:val="a4"/>
-              <w:tabs>
-                <w:tab w:val="left" w:pos="8010"/>
-              </w:tabs>
-              <w:rPr>
-                <w:rFonts w:asciiTheme="minorHAnsi" w:hAnsiTheme="minorHAnsi" w:cstheme="minorHAnsi"/>
-                <w:sz w:val="36"/>
-                <w:szCs w:val="36"/>
-              </w:rPr>
-            </w:pPr>
-          </w:p>
-        </w:tc>
-      </w:tr>
-      <w:tr>
-        <w:tc>
-          <w:tcPr>
-            <w:tcW w:w="2444" w:type="dxa"/>
-          </w:tcPr>
-          <w:p>
-            <w:pPr>
-              <w:pStyle w:val="a4"/>
-              <w:tabs>
-                <w:tab w:val="left" w:pos="8010"/>
-              </w:tabs>
-              <w:rPr>
-                <w:rFonts w:asciiTheme="minorHAnsi" w:hAnsiTheme="minorHAnsi" w:cstheme="minorHAnsi"/>
-                <w:sz w:val="36"/>
-                <w:szCs w:val="36"/>
-              </w:rPr>
-            </w:pPr>
-          </w:p>
-        </w:tc>
-        <w:tc>
-          <w:tcPr>
-            <w:tcW w:w="5021" w:type="dxa"/>
-          </w:tcPr>
-          <w:p>
-            <w:pPr>
-              <w:pStyle w:val="a4"/>
-              <w:tabs>
-                <w:tab w:val="left" w:pos="8010"/>
-              </w:tabs>
-              <w:rPr>
-                <w:rFonts w:asciiTheme="minorHAnsi" w:hAnsiTheme="minorHAnsi" w:cstheme="minorHAnsi"/>
-                <w:sz w:val="36"/>
-                <w:szCs w:val="36"/>
-              </w:rPr>
-            </w:pPr>
-          </w:p>
-        </w:tc>
-        <w:tc>
-          <w:tcPr>
-            <w:tcW w:w="2520" w:type="dxa"/>
-          </w:tcPr>
-          <w:p>
-            <w:pPr>
-              <w:pStyle w:val="a4"/>
-              <w:tabs>
-                <w:tab w:val="left" w:pos="8010"/>
-              </w:tabs>
-              <w:rPr>
-                <w:rFonts w:asciiTheme="minorHAnsi" w:hAnsiTheme="minorHAnsi" w:cstheme="minorHAnsi"/>
-                <w:sz w:val="36"/>
-                <w:szCs w:val="36"/>
-              </w:rPr>
-            </w:pPr>
-          </w:p>
-        </w:tc>
-      </w:tr>
-      <w:tr>
-        <w:tc>
-          <w:tcPr>
-            <w:tcW w:w="2444" w:type="dxa"/>
-          </w:tcPr>
-          <w:p>
-            <w:pPr>
-              <w:pStyle w:val="a4"/>
-              <w:tabs>
-                <w:tab w:val="left" w:pos="8010"/>
-              </w:tabs>
-              <w:rPr>
-                <w:rFonts w:asciiTheme="minorHAnsi" w:hAnsiTheme="minorHAnsi" w:cstheme="minorHAnsi"/>
-                <w:sz w:val="36"/>
-                <w:szCs w:val="36"/>
-              </w:rPr>
-            </w:pPr>
-          </w:p>
-        </w:tc>
-        <w:tc>
-          <w:tcPr>
-            <w:tcW w:w="5021" w:type="dxa"/>
-          </w:tcPr>
-          <w:p>
-            <w:pPr>
-              <w:pStyle w:val="a4"/>
-              <w:tabs>
-                <w:tab w:val="left" w:pos="8010"/>
-              </w:tabs>
-              <w:rPr>
-                <w:rFonts w:asciiTheme="minorHAnsi" w:hAnsiTheme="minorHAnsi" w:cstheme="minorHAnsi"/>
-                <w:sz w:val="36"/>
-                <w:szCs w:val="36"/>
-              </w:rPr>
-            </w:pPr>
-          </w:p>
-        </w:tc>
-        <w:tc>
-          <w:tcPr>
-            <w:tcW w:w="2520" w:type="dxa"/>
-          </w:tcPr>
-          <w:p>
-            <w:pPr>
-              <w:pStyle w:val="a4"/>
-              <w:tabs>
-                <w:tab w:val="left" w:pos="8010"/>
-              </w:tabs>
-              <w:rPr>
-                <w:rFonts w:asciiTheme="minorHAnsi" w:hAnsiTheme="minorHAnsi" w:cstheme="minorHAnsi"/>
-                <w:sz w:val="36"/>
-                <w:szCs w:val="36"/>
-              </w:rPr>
-            </w:pPr>
-          </w:p>
-        </w:tc>
-      </w:tr>
-      <w:tr>
-        <w:tc>
-          <w:tcPr>
-            <w:tcW w:w="2444" w:type="dxa"/>
-          </w:tcPr>
-          <w:p>
-            <w:pPr>
-              <w:pStyle w:val="a4"/>
-              <w:tabs>
-                <w:tab w:val="left" w:pos="8010"/>
-              </w:tabs>
-              <w:rPr>
-                <w:rFonts w:asciiTheme="minorHAnsi" w:hAnsiTheme="minorHAnsi" w:cstheme="minorHAnsi"/>
-                <w:sz w:val="36"/>
-                <w:szCs w:val="36"/>
-              </w:rPr>
-            </w:pPr>
-          </w:p>
-        </w:tc>
-        <w:tc>
-          <w:tcPr>
-            <w:tcW w:w="5021" w:type="dxa"/>
-          </w:tcPr>
-          <w:p>
-            <w:pPr>
-              <w:pStyle w:val="a4"/>
-              <w:tabs>
-                <w:tab w:val="left" w:pos="8010"/>
-              </w:tabs>
-              <w:rPr>
-                <w:rFonts w:asciiTheme="minorHAnsi" w:hAnsiTheme="minorHAnsi" w:cstheme="minorHAnsi"/>
-                <w:sz w:val="36"/>
-                <w:szCs w:val="36"/>
-              </w:rPr>
-            </w:pPr>
           </w:p>
         </w:tc>
         <w:tc>

</xml_diff>